<commit_message>
Realizando tarea y pasando main
</commit_message>
<xml_diff>
--- a/Proyecto/Plantilla proyecto.docx
+++ b/Proyecto/Plantilla proyecto.docx
@@ -137,25 +137,34 @@
     <w:p>
       <w:pPr>
         <w:spacing w:after="153"/>
-        <w:ind w:left="4251" w:firstLine="0"/>
+        <w:rPr>
+          <w:sz w:val="44"/>
+          <w:szCs w:val="44"/>
+        </w:rPr>
       </w:pPr>
       <w:r>
         <w:rPr>
           <w:b/>
+          <w:sz w:val="44"/>
+          <w:szCs w:val="44"/>
+        </w:rPr>
+        <w:t xml:space="preserve">                              </w:t>
+      </w:r>
+      <w:r>
+        <w:rPr>
+          <w:b/>
+          <w:sz w:val="44"/>
+          <w:szCs w:val="44"/>
+        </w:rPr>
+        <w:t>SPOTMAP</w:t>
+      </w:r>
+      <w:r>
+        <w:rPr>
+          <w:b/>
+          <w:sz w:val="44"/>
+          <w:szCs w:val="44"/>
         </w:rPr>
         <w:t xml:space="preserve"> </w:t>
-      </w:r>
-    </w:p>
-    <w:p>
-      <w:pPr>
-        <w:spacing w:after="154"/>
-        <w:ind w:left="3078"/>
-      </w:pPr>
-      <w:r>
-        <w:rPr>
-          <w:b/>
-        </w:rPr>
-        <w:t xml:space="preserve">#TITULO DEL TRABAJO </w:t>
       </w:r>
     </w:p>
     <w:p>
@@ -163,12 +172,6 @@
         <w:spacing w:after="155"/>
         <w:ind w:left="4251" w:firstLine="0"/>
       </w:pPr>
-      <w:r>
-        <w:rPr>
-          <w:b/>
-        </w:rPr>
-        <w:t xml:space="preserve"> </w:t>
-      </w:r>
     </w:p>
     <w:p>
       <w:pPr>
@@ -424,7 +427,7 @@
           <w:lang w:val="en-US"/>
         </w:rPr>
         <w:lastRenderedPageBreak/>
-        <w:t>1. Descripción general del proyecto</w:t>
+        <w:t xml:space="preserve"> Descripción general del proyecto</w:t>
       </w:r>
     </w:p>
     <w:p>
@@ -1209,44 +1212,68 @@
           <w:szCs w:val="24"/>
           <w:lang w:val="en-US"/>
         </w:rPr>
-        <w:t>En fases posteriores, se plantea la integración con redes sociales y la posibilidad de incorporar inteligencia artificial para clasificar imágenes o sugerir lugares similares.</w:t>
-      </w:r>
-    </w:p>
-    <w:p>
-      <w:pPr>
-        <w:spacing w:after="0"/>
-        <w:ind w:left="0" w:firstLine="0"/>
-        <w:rPr>
-          <w:rFonts w:ascii="Times New Roman" w:hAnsi="Times New Roman" w:cs="Times New Roman"/>
-          <w:sz w:val="24"/>
-          <w:szCs w:val="24"/>
-          <w:lang w:val="en-US"/>
-        </w:rPr>
-      </w:pPr>
-    </w:p>
-    <w:p>
-      <w:pPr>
-        <w:spacing w:after="0"/>
-        <w:ind w:left="0" w:firstLine="0"/>
-        <w:rPr>
-          <w:rFonts w:ascii="Times New Roman" w:hAnsi="Times New Roman" w:cs="Times New Roman"/>
-          <w:sz w:val="24"/>
-          <w:szCs w:val="24"/>
-          <w:lang w:val="en-US"/>
-        </w:rPr>
-      </w:pPr>
-    </w:p>
-    <w:p>
-      <w:pPr>
-        <w:spacing w:after="0"/>
-        <w:ind w:left="0" w:firstLine="0"/>
-        <w:rPr>
-          <w:rFonts w:ascii="Times New Roman" w:hAnsi="Times New Roman" w:cs="Times New Roman"/>
-          <w:sz w:val="24"/>
-          <w:szCs w:val="24"/>
-          <w:lang w:val="en-US"/>
-        </w:rPr>
-      </w:pPr>
+        <w:t xml:space="preserve">En fases posteriores, se plantea la integración con redes sociales y la posibilidad de incorporar inteligencia artificial para clasificar imágenes o </w:t>
+      </w:r>
+      <w:proofErr w:type="spellStart"/>
+      <w:r>
+        <w:rPr>
+          <w:rFonts w:ascii="Times New Roman" w:hAnsi="Times New Roman" w:cs="Times New Roman"/>
+          <w:sz w:val="24"/>
+          <w:szCs w:val="24"/>
+          <w:lang w:val="en-US"/>
+        </w:rPr>
+        <w:t>sugerir</w:t>
+      </w:r>
+      <w:proofErr w:type="spellEnd"/>
+      <w:r>
+        <w:rPr>
+          <w:rFonts w:ascii="Times New Roman" w:hAnsi="Times New Roman" w:cs="Times New Roman"/>
+          <w:sz w:val="24"/>
+          <w:szCs w:val="24"/>
+          <w:lang w:val="en-US"/>
+        </w:rPr>
+        <w:t xml:space="preserve"> </w:t>
+      </w:r>
+      <w:proofErr w:type="spellStart"/>
+      <w:r>
+        <w:rPr>
+          <w:rFonts w:ascii="Times New Roman" w:hAnsi="Times New Roman" w:cs="Times New Roman"/>
+          <w:sz w:val="24"/>
+          <w:szCs w:val="24"/>
+          <w:lang w:val="en-US"/>
+        </w:rPr>
+        <w:t>lugares</w:t>
+      </w:r>
+      <w:proofErr w:type="spellEnd"/>
+      <w:r>
+        <w:rPr>
+          <w:rFonts w:ascii="Times New Roman" w:hAnsi="Times New Roman" w:cs="Times New Roman"/>
+          <w:sz w:val="24"/>
+          <w:szCs w:val="24"/>
+          <w:lang w:val="en-US"/>
+        </w:rPr>
+        <w:t xml:space="preserve"> </w:t>
+      </w:r>
+      <w:proofErr w:type="spellStart"/>
+      <w:r>
+        <w:rPr>
+          <w:rFonts w:ascii="Times New Roman" w:hAnsi="Times New Roman" w:cs="Times New Roman"/>
+          <w:sz w:val="24"/>
+          <w:szCs w:val="24"/>
+          <w:lang w:val="en-US"/>
+        </w:rPr>
+        <w:t>similares</w:t>
+      </w:r>
+      <w:proofErr w:type="spellEnd"/>
+      <w:r>
+        <w:rPr>
+          <w:rFonts w:ascii="Times New Roman" w:hAnsi="Times New Roman" w:cs="Times New Roman"/>
+          <w:sz w:val="24"/>
+          <w:szCs w:val="24"/>
+          <w:lang w:val="en-US"/>
+        </w:rPr>
+        <w:t>.</w:t>
+      </w:r>
     </w:p>
     <w:p>
       <w:pPr>
@@ -1374,7 +1401,6 @@
           <w:szCs w:val="24"/>
           <w:lang w:val="en-US"/>
         </w:rPr>
-        <w:lastRenderedPageBreak/>
         <w:t>Un espacio colaborativo donde la comunidad genera contenido de calidad.</w:t>
       </w:r>
     </w:p>
@@ -1420,6 +1446,7 @@
           <w:szCs w:val="24"/>
           <w:lang w:val="en-US"/>
         </w:rPr>
+        <w:lastRenderedPageBreak/>
         <w:t>Desde un punto de vista técnico y educativo, el proyecto también permite poner en práctica conocimientos adquiridos en el ciclo formativo: bases de datos, desarrollo web, control de versiones, diseño responsivo, seguridad y gestión de proyectos.</w:t>
       </w:r>
     </w:p>
@@ -1686,8 +1713,80 @@
           <w:szCs w:val="24"/>
           <w:lang w:val="en-US"/>
         </w:rPr>
-        <w:t>Se prestará especial atención a la protección de menores y al uso responsable del contenido compartido.</w:t>
-      </w:r>
+        <w:t xml:space="preserve">Se prestará especial atención a la protección de menores y al uso </w:t>
+      </w:r>
+      <w:proofErr w:type="spellStart"/>
+      <w:r>
+        <w:rPr>
+          <w:rFonts w:ascii="Times New Roman" w:hAnsi="Times New Roman" w:cs="Times New Roman"/>
+          <w:sz w:val="24"/>
+          <w:szCs w:val="24"/>
+          <w:lang w:val="en-US"/>
+        </w:rPr>
+        <w:t>responsable</w:t>
+      </w:r>
+      <w:proofErr w:type="spellEnd"/>
+      <w:r>
+        <w:rPr>
+          <w:rFonts w:ascii="Times New Roman" w:hAnsi="Times New Roman" w:cs="Times New Roman"/>
+          <w:sz w:val="24"/>
+          <w:szCs w:val="24"/>
+          <w:lang w:val="en-US"/>
+        </w:rPr>
+        <w:t xml:space="preserve"> del </w:t>
+      </w:r>
+      <w:proofErr w:type="spellStart"/>
+      <w:r>
+        <w:rPr>
+          <w:rFonts w:ascii="Times New Roman" w:hAnsi="Times New Roman" w:cs="Times New Roman"/>
+          <w:sz w:val="24"/>
+          <w:szCs w:val="24"/>
+          <w:lang w:val="en-US"/>
+        </w:rPr>
+        <w:t>contenido</w:t>
+      </w:r>
+      <w:proofErr w:type="spellEnd"/>
+      <w:r>
+        <w:rPr>
+          <w:rFonts w:ascii="Times New Roman" w:hAnsi="Times New Roman" w:cs="Times New Roman"/>
+          <w:sz w:val="24"/>
+          <w:szCs w:val="24"/>
+          <w:lang w:val="en-US"/>
+        </w:rPr>
+        <w:t xml:space="preserve"> </w:t>
+      </w:r>
+      <w:proofErr w:type="spellStart"/>
+      <w:r>
+        <w:rPr>
+          <w:rFonts w:ascii="Times New Roman" w:hAnsi="Times New Roman" w:cs="Times New Roman"/>
+          <w:sz w:val="24"/>
+          <w:szCs w:val="24"/>
+          <w:lang w:val="en-US"/>
+        </w:rPr>
+        <w:t>compartido</w:t>
+      </w:r>
+      <w:proofErr w:type="spellEnd"/>
+      <w:r>
+        <w:rPr>
+          <w:rFonts w:ascii="Times New Roman" w:hAnsi="Times New Roman" w:cs="Times New Roman"/>
+          <w:sz w:val="24"/>
+          <w:szCs w:val="24"/>
+          <w:lang w:val="en-US"/>
+        </w:rPr>
+        <w:t>.</w:t>
+      </w:r>
+    </w:p>
+    <w:p>
+      <w:pPr>
+        <w:spacing w:after="0"/>
+        <w:ind w:left="0" w:firstLine="0"/>
+        <w:rPr>
+          <w:rFonts w:ascii="Times New Roman" w:hAnsi="Times New Roman" w:cs="Times New Roman"/>
+          <w:sz w:val="24"/>
+          <w:szCs w:val="24"/>
+          <w:lang w:val="en-US"/>
+        </w:rPr>
+      </w:pPr>
     </w:p>
     <w:p>
       <w:pPr>
@@ -2588,7 +2687,6 @@
                 <w:szCs w:val="24"/>
                 <w:lang w:val="en-US"/>
               </w:rPr>
-              <w:lastRenderedPageBreak/>
               <w:t>4. Pruebas y moderación</w:t>
             </w:r>
           </w:p>
@@ -2696,6 +2794,7 @@
                 <w:szCs w:val="24"/>
                 <w:lang w:val="en-US"/>
               </w:rPr>
+              <w:lastRenderedPageBreak/>
               <w:t>5. Despliegue y documentación</w:t>
             </w:r>
           </w:p>
@@ -2784,35 +2883,38 @@
     </w:p>
     <w:p>
       <w:pPr>
-        <w:numPr>
-          <w:ilvl w:val="1"/>
-          <w:numId w:val="35"/>
-        </w:numPr>
-        <w:tabs>
-          <w:tab w:val="clear" w:pos="1440"/>
-        </w:tabs>
-        <w:spacing w:after="0"/>
-        <w:rPr>
-          <w:rFonts w:ascii="Times New Roman" w:hAnsi="Times New Roman" w:cs="Times New Roman"/>
-          <w:b/>
-          <w:bCs/>
-          <w:sz w:val="24"/>
-          <w:szCs w:val="24"/>
-          <w:u w:val="single"/>
-          <w:lang w:val="en-US"/>
-        </w:rPr>
-      </w:pPr>
-      <w:r>
-        <w:rPr>
-          <w:rFonts w:ascii="Times New Roman" w:hAnsi="Times New Roman" w:cs="Times New Roman"/>
-          <w:b/>
-          <w:bCs/>
-          <w:sz w:val="24"/>
-          <w:szCs w:val="24"/>
-          <w:u w:val="single"/>
-          <w:lang w:val="en-US"/>
-        </w:rPr>
-        <w:t>Estudio de la viabilidad del sistema</w:t>
+        <w:pStyle w:val="Ttulo1"/>
+        <w:rPr>
+          <w:lang w:val="en-US"/>
+        </w:rPr>
+      </w:pPr>
+      <w:proofErr w:type="spellStart"/>
+      <w:r>
+        <w:rPr>
+          <w:lang w:val="en-US"/>
+        </w:rPr>
+        <w:t>Estudio</w:t>
+      </w:r>
+      <w:proofErr w:type="spellEnd"/>
+      <w:r>
+        <w:rPr>
+          <w:lang w:val="en-US"/>
+        </w:rPr>
+        <w:t xml:space="preserve"> de la </w:t>
+      </w:r>
+      <w:proofErr w:type="spellStart"/>
+      <w:r>
+        <w:rPr>
+          <w:lang w:val="en-US"/>
+        </w:rPr>
+        <w:t>viabilidad</w:t>
+      </w:r>
+      <w:proofErr w:type="spellEnd"/>
+      <w:r>
+        <w:rPr>
+          <w:lang w:val="en-US"/>
+        </w:rPr>
+        <w:t xml:space="preserve"> del sistema</w:t>
       </w:r>
     </w:p>
     <w:p>
@@ -3669,6 +3771,30 @@
     </w:p>
     <w:p>
       <w:pPr>
+        <w:spacing w:after="0"/>
+        <w:ind w:left="0" w:firstLine="0"/>
+        <w:rPr>
+          <w:rFonts w:ascii="Times New Roman" w:hAnsi="Times New Roman" w:cs="Times New Roman"/>
+          <w:sz w:val="24"/>
+          <w:szCs w:val="24"/>
+          <w:lang w:val="en-US"/>
+        </w:rPr>
+      </w:pPr>
+    </w:p>
+    <w:p>
+      <w:pPr>
+        <w:spacing w:after="0"/>
+        <w:ind w:left="0" w:firstLine="0"/>
+        <w:rPr>
+          <w:rFonts w:ascii="Times New Roman" w:hAnsi="Times New Roman" w:cs="Times New Roman"/>
+          <w:sz w:val="24"/>
+          <w:szCs w:val="24"/>
+          <w:lang w:val="en-US"/>
+        </w:rPr>
+      </w:pPr>
+    </w:p>
+    <w:p>
+      <w:pPr>
         <w:pStyle w:val="Ttulo1"/>
         <w:numPr>
           <w:ilvl w:val="0"/>
@@ -9796,15 +9922,6 @@
   </w:num>
   <w:num w:numId="32" w16cid:durableId="11957467">
     <w:abstractNumId w:val="2"/>
-    <w:lvlOverride w:ilvl="0"/>
-    <w:lvlOverride w:ilvl="1"/>
-    <w:lvlOverride w:ilvl="2"/>
-    <w:lvlOverride w:ilvl="3"/>
-    <w:lvlOverride w:ilvl="4"/>
-    <w:lvlOverride w:ilvl="5"/>
-    <w:lvlOverride w:ilvl="6"/>
-    <w:lvlOverride w:ilvl="7"/>
-    <w:lvlOverride w:ilvl="8"/>
   </w:num>
   <w:num w:numId="33" w16cid:durableId="1750806918">
     <w:abstractNumId w:val="19"/>
@@ -9838,15 +9955,6 @@
   </w:num>
   <w:num w:numId="34" w16cid:durableId="1070270909">
     <w:abstractNumId w:val="27"/>
-    <w:lvlOverride w:ilvl="0"/>
-    <w:lvlOverride w:ilvl="1"/>
-    <w:lvlOverride w:ilvl="2"/>
-    <w:lvlOverride w:ilvl="3"/>
-    <w:lvlOverride w:ilvl="4"/>
-    <w:lvlOverride w:ilvl="5"/>
-    <w:lvlOverride w:ilvl="6"/>
-    <w:lvlOverride w:ilvl="7"/>
-    <w:lvlOverride w:ilvl="8"/>
   </w:num>
   <w:num w:numId="35" w16cid:durableId="641615723">
     <w:abstractNumId w:val="4"/>
@@ -9864,27 +9972,9 @@
   </w:num>
   <w:num w:numId="36" w16cid:durableId="997154800">
     <w:abstractNumId w:val="1"/>
-    <w:lvlOverride w:ilvl="0"/>
-    <w:lvlOverride w:ilvl="1"/>
-    <w:lvlOverride w:ilvl="2"/>
-    <w:lvlOverride w:ilvl="3"/>
-    <w:lvlOverride w:ilvl="4"/>
-    <w:lvlOverride w:ilvl="5"/>
-    <w:lvlOverride w:ilvl="6"/>
-    <w:lvlOverride w:ilvl="7"/>
-    <w:lvlOverride w:ilvl="8"/>
   </w:num>
   <w:num w:numId="37" w16cid:durableId="29039696">
     <w:abstractNumId w:val="3"/>
-    <w:lvlOverride w:ilvl="0"/>
-    <w:lvlOverride w:ilvl="1"/>
-    <w:lvlOverride w:ilvl="2"/>
-    <w:lvlOverride w:ilvl="3"/>
-    <w:lvlOverride w:ilvl="4"/>
-    <w:lvlOverride w:ilvl="5"/>
-    <w:lvlOverride w:ilvl="6"/>
-    <w:lvlOverride w:ilvl="7"/>
-    <w:lvlOverride w:ilvl="8"/>
   </w:num>
   <w:num w:numId="38" w16cid:durableId="2020305334">
     <w:abstractNumId w:val="18"/>
@@ -9918,15 +10008,6 @@
   </w:num>
   <w:num w:numId="39" w16cid:durableId="1838224253">
     <w:abstractNumId w:val="21"/>
-    <w:lvlOverride w:ilvl="0"/>
-    <w:lvlOverride w:ilvl="1"/>
-    <w:lvlOverride w:ilvl="2"/>
-    <w:lvlOverride w:ilvl="3"/>
-    <w:lvlOverride w:ilvl="4"/>
-    <w:lvlOverride w:ilvl="5"/>
-    <w:lvlOverride w:ilvl="6"/>
-    <w:lvlOverride w:ilvl="7"/>
-    <w:lvlOverride w:ilvl="8"/>
   </w:num>
   <w:num w:numId="40" w16cid:durableId="336999338">
     <w:abstractNumId w:val="6"/>
@@ -10475,6 +10556,7 @@
   <w:style w:type="character" w:default="1" w:styleId="Fuentedeprrafopredeter">
     <w:name w:val="Default Paragraph Font"/>
     <w:uiPriority w:val="1"/>
+    <w:semiHidden/>
     <w:unhideWhenUsed/>
   </w:style>
   <w:style w:type="table" w:default="1" w:styleId="Tablanormal">
@@ -11026,6 +11108,26 @@
 </file>
 
 <file path=customXml/item1.xml><?xml version="1.0" encoding="utf-8"?>
+<?mso-contentType ?>
+<FormTemplates xmlns="http://schemas.microsoft.com/sharepoint/v3/contenttype/forms">
+  <Display>DocumentLibraryForm</Display>
+  <Edit>DocumentLibraryForm</Edit>
+  <New>DocumentLibraryForm</New>
+</FormTemplates>
+</file>
+
+<file path=customXml/item2.xml><?xml version="1.0" encoding="utf-8"?>
+<p:properties xmlns:p="http://schemas.microsoft.com/office/2006/metadata/properties" xmlns:xsi="http://www.w3.org/2001/XMLSchema-instance" xmlns:pc="http://schemas.microsoft.com/office/infopath/2007/PartnerControls">
+  <documentManagement>
+    <TaxCatchAll xmlns="d2afe215-2a8f-4edb-8e41-7bac741e8303" xsi:nil="true"/>
+    <lcf76f155ced4ddcb4097134ff3c332f xmlns="80539537-3576-4b7e-a09d-444a3cbf6e6d">
+      <Terms xmlns="http://schemas.microsoft.com/office/infopath/2007/PartnerControls"/>
+    </lcf76f155ced4ddcb4097134ff3c332f>
+  </documentManagement>
+</p:properties>
+</file>
+
+<file path=customXml/item3.xml><?xml version="1.0" encoding="utf-8"?>
 <ct:contentTypeSchema xmlns:ct="http://schemas.microsoft.com/office/2006/metadata/contentType" xmlns:ma="http://schemas.microsoft.com/office/2006/metadata/properties/metaAttributes" ct:_="" ma:_="" ma:contentTypeName="Documento" ma:contentTypeID="0x01010005A35B30A56F1B4BA758716C59191934" ma:contentTypeVersion="18" ma:contentTypeDescription="Crear nuevo documento." ma:contentTypeScope="" ma:versionID="f48db0a9479f58ee503d303311e3e400">
   <xsd:schema xmlns:xsd="http://www.w3.org/2001/XMLSchema" xmlns:xs="http://www.w3.org/2001/XMLSchema" xmlns:p="http://schemas.microsoft.com/office/2006/metadata/properties" xmlns:ns2="80539537-3576-4b7e-a09d-444a3cbf6e6d" xmlns:ns3="d2afe215-2a8f-4edb-8e41-7bac741e8303" targetNamespace="http://schemas.microsoft.com/office/2006/metadata/properties" ma:root="true" ma:fieldsID="b4929c1804311dfc3962317424faa6e3" ns2:_="" ns3:_="">
     <xsd:import namespace="80539537-3576-4b7e-a09d-444a3cbf6e6d"/>
@@ -11280,27 +11382,26 @@
 </ct:contentTypeSchema>
 </file>
 
-<file path=customXml/item2.xml><?xml version="1.0" encoding="utf-8"?>
-<p:properties xmlns:p="http://schemas.microsoft.com/office/2006/metadata/properties" xmlns:xsi="http://www.w3.org/2001/XMLSchema-instance" xmlns:pc="http://schemas.microsoft.com/office/infopath/2007/PartnerControls">
-  <documentManagement>
-    <TaxCatchAll xmlns="d2afe215-2a8f-4edb-8e41-7bac741e8303" xsi:nil="true"/>
-    <lcf76f155ced4ddcb4097134ff3c332f xmlns="80539537-3576-4b7e-a09d-444a3cbf6e6d">
-      <Terms xmlns="http://schemas.microsoft.com/office/infopath/2007/PartnerControls"/>
-    </lcf76f155ced4ddcb4097134ff3c332f>
-  </documentManagement>
-</p:properties>
+<file path=customXml/itemProps1.xml><?xml version="1.0" encoding="utf-8"?>
+<ds:datastoreItem xmlns:ds="http://schemas.openxmlformats.org/officeDocument/2006/customXml" ds:itemID="{23546E4C-8956-4EE9-9763-8AE807019741}">
+  <ds:schemaRefs>
+    <ds:schemaRef ds:uri="http://schemas.microsoft.com/sharepoint/v3/contenttype/forms"/>
+  </ds:schemaRefs>
+</ds:datastoreItem>
 </file>
 
-<file path=customXml/item3.xml><?xml version="1.0" encoding="utf-8"?>
-<?mso-contentType ?>
-<FormTemplates xmlns="http://schemas.microsoft.com/sharepoint/v3/contenttype/forms">
-  <Display>DocumentLibraryForm</Display>
-  <Edit>DocumentLibraryForm</Edit>
-  <New>DocumentLibraryForm</New>
-</FormTemplates>
+<file path=customXml/itemProps2.xml><?xml version="1.0" encoding="utf-8"?>
+<ds:datastoreItem xmlns:ds="http://schemas.openxmlformats.org/officeDocument/2006/customXml" ds:itemID="{CB891933-FF13-44D9-A9C4-46C58E863D88}">
+  <ds:schemaRefs>
+    <ds:schemaRef ds:uri="http://schemas.microsoft.com/office/2006/metadata/properties"/>
+    <ds:schemaRef ds:uri="http://schemas.microsoft.com/office/infopath/2007/PartnerControls"/>
+    <ds:schemaRef ds:uri="d2afe215-2a8f-4edb-8e41-7bac741e8303"/>
+    <ds:schemaRef ds:uri="80539537-3576-4b7e-a09d-444a3cbf6e6d"/>
+  </ds:schemaRefs>
+</ds:datastoreItem>
 </file>
 
-<file path=customXml/itemProps1.xml><?xml version="1.0" encoding="utf-8"?>
+<file path=customXml/itemProps3.xml><?xml version="1.0" encoding="utf-8"?>
 <ds:datastoreItem xmlns:ds="http://schemas.openxmlformats.org/officeDocument/2006/customXml" ds:itemID="{B2AAFF4F-69A3-4EC5-A2E5-9143DB1CEFF4}">
   <ds:schemaRefs>
     <ds:schemaRef ds:uri="http://schemas.microsoft.com/office/2006/metadata/contentType"/>
@@ -11317,23 +11418,4 @@
     <ds:schemaRef ds:uri="http://schemas.microsoft.com/internal/obd"/>
   </ds:schemaRefs>
 </ds:datastoreItem>
-</file>
-
-<file path=customXml/itemProps2.xml><?xml version="1.0" encoding="utf-8"?>
-<ds:datastoreItem xmlns:ds="http://schemas.openxmlformats.org/officeDocument/2006/customXml" ds:itemID="{CB891933-FF13-44D9-A9C4-46C58E863D88}">
-  <ds:schemaRefs>
-    <ds:schemaRef ds:uri="http://schemas.microsoft.com/office/2006/metadata/properties"/>
-    <ds:schemaRef ds:uri="http://schemas.microsoft.com/office/infopath/2007/PartnerControls"/>
-    <ds:schemaRef ds:uri="d2afe215-2a8f-4edb-8e41-7bac741e8303"/>
-    <ds:schemaRef ds:uri="80539537-3576-4b7e-a09d-444a3cbf6e6d"/>
-  </ds:schemaRefs>
-</ds:datastoreItem>
-</file>
-
-<file path=customXml/itemProps3.xml><?xml version="1.0" encoding="utf-8"?>
-<ds:datastoreItem xmlns:ds="http://schemas.openxmlformats.org/officeDocument/2006/customXml" ds:itemID="{23546E4C-8956-4EE9-9763-8AE807019741}">
-  <ds:schemaRefs>
-    <ds:schemaRef ds:uri="http://schemas.microsoft.com/sharepoint/v3/contenttype/forms"/>
-  </ds:schemaRefs>
-</ds:datastoreItem>
 </file>
</xml_diff>